<commit_message>
Added support for customers in projects.
</commit_message>
<xml_diff>
--- a/examples/johndoe.docx
+++ b/examples/johndoe.docx
@@ -138,7 +138,7 @@
           <w:sz w:val="28"/>
           <w:szCs w:val="28"/>
         </w:rPr>
-        <w:t xml:space="preserve">Senior Placeholder </w:t>
+        <w:t xml:space="preserve">Senior Placeholder, </w:t>
       </w:r>
       <w:r>
         <w:rPr>
@@ -171,7 +171,7 @@
           <w:sz w:val="28"/>
           <w:szCs w:val="28"/>
         </w:rPr>
-        <w:t xml:space="preserve">Junior Placeholder </w:t>
+        <w:t xml:space="preserve">Junior Placeholder, </w:t>
       </w:r>
       <w:r>
         <w:rPr>
@@ -219,6 +219,22 @@
           <w:szCs w:val="28"/>
         </w:rPr>
         <w:t>Project A</w:t>
+      </w:r>
+      <w:r>
+        <w:rPr>
+          <w:sz w:val="28"/>
+          <w:szCs w:val="28"/>
+        </w:rPr>
+        <w:t xml:space="preserve">, </w:t>
+      </w:r>
+      <w:r>
+        <w:rPr>
+          <w:i/>
+          <w:iCs/>
+          <w:sz w:val="28"/>
+          <w:szCs w:val="28"/>
+        </w:rPr>
+        <w:t>Customer</w:t>
       </w:r>
       <w:r>
         <w:pict>

</xml_diff>